<commit_message>
erd, stroryboard, dan alur sistem
</commit_message>
<xml_diff>
--- a/ERD dan Stori Board TA.docx
+++ b/ERD dan Stori Board TA.docx
@@ -14,10 +14,10 @@
           <w:lang w:eastAsia="id-ID"/>
         </w:rPr>
         <w:drawing>
-          <wp:inline distT="0" distB="0" distL="0" distR="0" wp14:anchorId="0ECF3304" wp14:editId="119A00FE">
-            <wp:extent cx="4705350" cy="2676525"/>
-            <wp:effectExtent l="0" t="0" r="0" b="9525"/>
-            <wp:docPr id="3" name="Picture 3"/>
+          <wp:inline distT="0" distB="0" distL="0" distR="0" wp14:anchorId="68025979" wp14:editId="7AACA81A">
+            <wp:extent cx="5943600" cy="3047365"/>
+            <wp:effectExtent l="0" t="0" r="0" b="635"/>
+            <wp:docPr id="18" name="Picture 18"/>
             <wp:cNvGraphicFramePr>
               <a:graphicFrameLocks xmlns:a="http://schemas.openxmlformats.org/drawingml/2006/main" noChangeAspect="1"/>
             </wp:cNvGraphicFramePr>
@@ -37,7 +37,7 @@
                   <pic:spPr>
                     <a:xfrm>
                       <a:off x="0" y="0"/>
-                      <a:ext cx="4705350" cy="2676525"/>
+                      <a:ext cx="5943600" cy="3047365"/>
                     </a:xfrm>
                     <a:prstGeom prst="rect">
                       <a:avLst/>

</xml_diff>